<commit_message>
remove help text from form widgets
</commit_message>
<xml_diff>
--- a/templates/template_custom_1.docx
+++ b/templates/template_custom_1.docx
@@ -5,6 +5,7 @@
     <w:p>
       <w:pPr>
         <w:ind w:left="3969"/>
+        <w:jc w:val="both"/>
         <w:rPr>
           <w:sz w:val="24"/>
           <w:szCs w:val="24"/>
@@ -51,6 +52,7 @@
     <w:p>
       <w:pPr>
         <w:ind w:left="3969"/>
+        <w:jc w:val="both"/>
         <w:rPr>
           <w:sz w:val="24"/>
           <w:szCs w:val="24"/>
@@ -435,7 +437,17 @@
                 <w:sz w:val="24"/>
                 <w:szCs w:val="24"/>
               </w:rPr>
-              <w:t>«footer_username_tier_0»</w:t>
+              <w:t>«footer_us</w:t>
+            </w:r>
+            <w:bookmarkStart w:id="0" w:name="_GoBack"/>
+            <w:bookmarkEnd w:id="0"/>
+            <w:r>
+              <w:rPr>
+                <w:noProof/>
+                <w:sz w:val="24"/>
+                <w:szCs w:val="24"/>
+              </w:rPr>
+              <w:t>ername_tier_0»</w:t>
             </w:r>
             <w:r>
               <w:rPr>
@@ -498,8 +510,6 @@
         </w:rPr>
         <w:fldChar w:fldCharType="end"/>
       </w:r>
-      <w:bookmarkStart w:id="0" w:name="_GoBack"/>
-      <w:bookmarkEnd w:id="0"/>
     </w:p>
     <w:sectPr>
       <w:pgSz w:w="11906" w:h="16838" w:code="9"/>
@@ -1222,7 +1232,7 @@
 </file>
 
 <file path=customXml/itemProps1.xml><?xml version="1.0" encoding="utf-8"?>
-<ds:datastoreItem xmlns:ds="http://schemas.openxmlformats.org/officeDocument/2006/customXml" ds:itemID="{C92DC77A-1A55-4D5D-909C-51C608750112}">
+<ds:datastoreItem xmlns:ds="http://schemas.openxmlformats.org/officeDocument/2006/customXml" ds:itemID="{117E62E3-3E44-41B4-A8AA-C08D32AB511A}">
   <ds:schemaRefs>
     <ds:schemaRef ds:uri="http://schemas.openxmlformats.org/officeDocument/2006/bibliography"/>
   </ds:schemaRefs>

</xml_diff>